<commit_message>
Mise à jour du dossier de GL
- Mise à jour de la description de l'arborescence
- Ajout d'un fichier d'explication pour le déploiement de l'application
</commit_message>
<xml_diff>
--- a/Dossier GL/Arborescence.docx
+++ b/Dossier GL/Arborescence.docx
@@ -10,6 +10,25 @@
     <w:p/>
     <w:p>
       <w:r>
+        <w:t xml:space="preserve">Dossier </w:t>
+      </w:r>
+      <w:r>
+        <w:t>GameSetup</w:t>
+      </w:r>
+      <w:r>
+        <w:t> :</w:t>
+      </w:r>
+    </w:p>
+    <w:p>
+      <w:r>
+        <w:t>Comprend, le Script d’InnoSetup pour créer l’installeur, les instructions d’installation et l’installeur.</w:t>
+      </w:r>
+      <w:bookmarkStart w:id="0" w:name="_GoBack"/>
+      <w:bookmarkEnd w:id="0"/>
+    </w:p>
+    <w:p/>
+    <w:p>
+      <w:r>
         <w:t>Dossier Objectif :</w:t>
       </w:r>
     </w:p>
@@ -21,15 +40,7 @@
     <w:p/>
     <w:p>
       <w:r>
-        <w:t xml:space="preserve">Dossier </w:t>
-      </w:r>
-      <w:proofErr w:type="spellStart"/>
-      <w:r>
-        <w:t>Recup</w:t>
-      </w:r>
-      <w:proofErr w:type="spellEnd"/>
-      <w:r>
-        <w:t xml:space="preserve"> files :</w:t>
+        <w:t>Dossier Recup files :</w:t>
       </w:r>
     </w:p>
     <w:p>
@@ -77,47 +88,21 @@
       <w:r>
         <w:t xml:space="preserve">Dossier </w:t>
       </w:r>
-      <w:proofErr w:type="spellStart"/>
       <w:r>
         <w:t>UnityProject</w:t>
       </w:r>
-      <w:proofErr w:type="spellEnd"/>
       <w:r>
         <w:t> :</w:t>
       </w:r>
     </w:p>
     <w:p>
       <w:r>
-        <w:t xml:space="preserve">Il contient le projet sur </w:t>
-      </w:r>
-      <w:proofErr w:type="spellStart"/>
-      <w:r>
-        <w:t>Unity</w:t>
-      </w:r>
-      <w:proofErr w:type="spellEnd"/>
-      <w:r>
-        <w:t>, les seuls fichiers à modifier sont dans le dossier « </w:t>
-      </w:r>
-      <w:proofErr w:type="spellStart"/>
-      <w:r>
-        <w:t>Assets</w:t>
-      </w:r>
-      <w:proofErr w:type="spellEnd"/>
-      <w:r>
-        <w:t> » les autres sont auto-généré et modifier par l’IDE.</w:t>
-      </w:r>
-    </w:p>
-    <w:p>
-      <w:r>
-        <w:t>La structure du dossier « </w:t>
-      </w:r>
-      <w:proofErr w:type="spellStart"/>
-      <w:r>
-        <w:t>Assets</w:t>
-      </w:r>
-      <w:proofErr w:type="spellEnd"/>
-      <w:r>
-        <w:t> » se présente ainsi :</w:t>
+        <w:t>Il contient le projet sur Unity, les seuls fichiers à modifier sont dans le dossier « Assets » les autres sont auto-généré et modifier par l’IDE.</w:t>
+      </w:r>
+    </w:p>
+    <w:p>
+      <w:r>
+        <w:t>La structure du dossier « Assets » se présente ainsi :</w:t>
       </w:r>
     </w:p>
     <w:p>
@@ -146,8 +131,6 @@
       <w:r>
         <w:t>s</w:t>
       </w:r>
-      <w:bookmarkStart w:id="0" w:name="_GoBack"/>
-      <w:bookmarkEnd w:id="0"/>
       <w:r>
         <w:t> : Polices d’écriture utilisée dans le programme</w:t>
       </w:r>
@@ -160,29 +143,8 @@
           <w:numId w:val="1"/>
         </w:numPr>
       </w:pPr>
-      <w:proofErr w:type="spellStart"/>
-      <w:r>
-        <w:t>Prefabs</w:t>
-      </w:r>
-      <w:proofErr w:type="spellEnd"/>
-      <w:r>
-        <w:t xml:space="preserve"> : Ce sont les préfabriqué créer avec </w:t>
-      </w:r>
-      <w:proofErr w:type="spellStart"/>
-      <w:r>
-        <w:t>Unity</w:t>
-      </w:r>
-      <w:proofErr w:type="spellEnd"/>
-      <w:r>
-        <w:t xml:space="preserve"> cela permet d’avoir des objets ayant de base certaine propriété (Script, Animation, Box de collision, …) et ainsi ne pas avoir à tout refaire pour chaque monstre par exemple. Un paramètre modifier dans un </w:t>
-      </w:r>
-      <w:proofErr w:type="spellStart"/>
-      <w:r>
-        <w:t>préfab</w:t>
-      </w:r>
-      <w:proofErr w:type="spellEnd"/>
-      <w:r>
-        <w:t xml:space="preserve"> modifie tous les objets qui en découlent</w:t>
+      <w:r>
+        <w:t>Prefabs : Ce sont les préfabriqué créer avec Unity cela permet d’avoir des objets ayant de base certaine propriété (Script, Animation, Box de collision, …) et ainsi ne pas avoir à tout refaire pour chaque monstre par exemple. Un paramètre modifier dans un préfab modifie tous les objets qui en découlent</w:t>
       </w:r>
     </w:p>
     <w:p>
@@ -193,21 +155,8 @@
           <w:numId w:val="1"/>
         </w:numPr>
       </w:pPr>
-      <w:proofErr w:type="spellStart"/>
-      <w:r>
-        <w:t>Scenes</w:t>
-      </w:r>
-      <w:proofErr w:type="spellEnd"/>
-      <w:r>
-        <w:t xml:space="preserve"> : Contient toutes les scènes du jeu créé avec </w:t>
-      </w:r>
-      <w:proofErr w:type="spellStart"/>
-      <w:r>
-        <w:t>Unity</w:t>
-      </w:r>
-      <w:proofErr w:type="spellEnd"/>
-      <w:r>
-        <w:t xml:space="preserve"> (niveau, menu, …)</w:t>
+      <w:r>
+        <w:t>Scenes : Contient toutes les scènes du jeu créé avec Unity (niveau, menu, …)</w:t>
       </w:r>
     </w:p>
     <w:p>
@@ -222,28 +171,7 @@
         <w:t xml:space="preserve">Scripts : </w:t>
       </w:r>
       <w:r>
-        <w:t xml:space="preserve">Regroupe tous les scripts utilisé par le programme, ces scripts sont codée sous forme de class C#. On y retrouve souvent ces fonctions : </w:t>
-      </w:r>
-      <w:proofErr w:type="spellStart"/>
-      <w:proofErr w:type="gramStart"/>
-      <w:r>
-        <w:t>Awake</w:t>
-      </w:r>
-      <w:proofErr w:type="spellEnd"/>
-      <w:r>
-        <w:t>(</w:t>
-      </w:r>
-      <w:proofErr w:type="gramEnd"/>
-      <w:r>
-        <w:t xml:space="preserve">) et Start() s’exécutent 1 fois au lancement du script, Update() et </w:t>
-      </w:r>
-      <w:proofErr w:type="spellStart"/>
-      <w:r>
-        <w:t>FixedUpdate</w:t>
-      </w:r>
-      <w:proofErr w:type="spellEnd"/>
-      <w:r>
-        <w:t>() s’exécutent à chaque frame dans le jeu.</w:t>
+        <w:t>Regroupe tous les scripts utilisé par le programme, ces scripts sont codée sous forme de class C#. On y retrouve souvent ces fonctions : Awake() et Start() s’exécutent 1 fois au lancement du script, Update() et FixedUpdate() s’exécutent à chaque frame dans le jeu.</w:t>
       </w:r>
     </w:p>
     <w:p>
@@ -254,13 +182,9 @@
           <w:numId w:val="1"/>
         </w:numPr>
       </w:pPr>
-      <w:proofErr w:type="spellStart"/>
-      <w:r>
-        <w:t>Sounds</w:t>
-      </w:r>
-      <w:proofErr w:type="spellEnd"/>
-      <w:r>
-        <w:t> : Contient les sons utilisés dans le jeu</w:t>
+      <w:r>
+        <w:lastRenderedPageBreak/>
+        <w:t>Sounds : Contient les sons utilisés dans le jeu</w:t>
       </w:r>
     </w:p>
     <w:p>
@@ -271,37 +195,18 @@
           <w:numId w:val="1"/>
         </w:numPr>
       </w:pPr>
-      <w:proofErr w:type="spellStart"/>
-      <w:r>
-        <w:t>Sprites</w:t>
-      </w:r>
-      <w:proofErr w:type="spellEnd"/>
-      <w:r>
-        <w:t> : Ce sont toutes les textures utilisées dans le jeu</w:t>
-      </w:r>
-    </w:p>
-    <w:p>
-      <w:r>
-        <w:t>Note : tous les fichiers .</w:t>
-      </w:r>
-      <w:proofErr w:type="spellStart"/>
-      <w:r>
-        <w:t>meta</w:t>
-      </w:r>
-      <w:proofErr w:type="spellEnd"/>
-      <w:r>
-        <w:t xml:space="preserve"> sont générés par </w:t>
-      </w:r>
-      <w:proofErr w:type="spellStart"/>
-      <w:r>
-        <w:t>Unity</w:t>
-      </w:r>
-      <w:proofErr w:type="spellEnd"/>
+      <w:r>
+        <w:t>Sprites : Ce sont toutes les textures utilisées dans le jeu</w:t>
+      </w:r>
+    </w:p>
+    <w:p>
+      <w:r>
+        <w:t>Note : tous les fichiers .meta sont générés par Unity</w:t>
+      </w:r>
     </w:p>
     <w:p/>
     <w:p>
       <w:r>
-        <w:lastRenderedPageBreak/>
         <w:t>A la racine de Git on trouve aussi des fichiers textes fournissant différent liens afin d’aider à prendre en main, corrigé des erreurs présentes, …</w:t>
       </w:r>
     </w:p>

</xml_diff>